<commit_message>
Formatting and minor corrections
Made some formatting changes.  Need someone to review it.
</commit_message>
<xml_diff>
--- a/FINAL DELIVERABLES/TestingDocumentV1.docx
+++ b/FINAL DELIVERABLES/TestingDocumentV1.docx
@@ -186,8 +186,19 @@
                 <w:sz w:val="36"/>
                 <w:szCs w:val="36"/>
               </w:rPr>
-              <w:t>R.Z. Wenkstern</w:t>
-            </w:r>
+              <w:t xml:space="preserve">R.Z. </w:t>
+            </w:r>
+            <w:proofErr w:type="spellStart"/>
+            <w:r>
+              <w:rPr>
+                <w:b/>
+                <w:color w:val="7F7F7F" w:themeColor="text1" w:themeTint="80"/>
+                <w:sz w:val="36"/>
+                <w:szCs w:val="36"/>
+              </w:rPr>
+              <w:t>Wenkstern</w:t>
+            </w:r>
+            <w:proofErr w:type="spellEnd"/>
             <w:r>
               <w:rPr>
                 <w:b/>
@@ -394,7 +405,14 @@
               <w:rPr>
                 <w:b/>
               </w:rPr>
-              <w:t>Raleigh Murr</w:t>
+              <w:t xml:space="preserve">Raleigh </w:t>
+            </w:r>
+            <w:proofErr w:type="spellStart"/>
+            <w:r>
+              <w:rPr>
+                <w:b/>
+              </w:rPr>
+              <w:t>Murr</w:t>
             </w:r>
             <w:r>
               <w:rPr>
@@ -409,6 +427,7 @@
               </w:rPr>
               <w:t>y</w:t>
             </w:r>
+            <w:proofErr w:type="spellEnd"/>
           </w:p>
         </w:tc>
       </w:tr>
@@ -465,13 +484,13 @@
       <w:pPr>
         <w:pStyle w:val="Heading1"/>
       </w:pPr>
-      <w:bookmarkStart w:id="0" w:name="_Toc271205412"/>
-      <w:bookmarkStart w:id="1" w:name="_Toc417132000"/>
+      <w:bookmarkStart w:id="0" w:name="_Toc417132000"/>
+      <w:bookmarkStart w:id="1" w:name="_Toc271205412"/>
       <w:r>
         <w:lastRenderedPageBreak/>
         <w:t>Revision History</w:t>
       </w:r>
-      <w:bookmarkEnd w:id="1"/>
+      <w:bookmarkEnd w:id="0"/>
     </w:p>
     <w:tbl>
       <w:tblPr>
@@ -689,18 +708,7 @@
               <w:color w:val="365F91" w:themeColor="accent1" w:themeShade="BF"/>
               <w:sz w:val="28"/>
             </w:rPr>
-            <w:t>C</w:t>
-          </w:r>
-          <w:bookmarkStart w:id="2" w:name="_GoBack"/>
-          <w:bookmarkEnd w:id="2"/>
-          <w:r>
-            <w:rPr>
-              <w:rFonts w:asciiTheme="majorHAnsi" w:hAnsiTheme="majorHAnsi"/>
-              <w:b/>
-              <w:color w:val="365F91" w:themeColor="accent1" w:themeShade="BF"/>
-              <w:sz w:val="28"/>
-            </w:rPr>
-            <w:t>onten</w:t>
+            <w:t>Conten</w:t>
           </w:r>
           <w:r>
             <w:rPr>
@@ -2579,8 +2587,8 @@
       <w:pPr>
         <w:pStyle w:val="Heading1"/>
       </w:pPr>
-      <w:bookmarkStart w:id="3" w:name="_Toc417132001"/>
-      <w:bookmarkEnd w:id="0"/>
+      <w:bookmarkStart w:id="2" w:name="_Toc417132001"/>
+      <w:bookmarkEnd w:id="1"/>
       <w:r>
         <w:lastRenderedPageBreak/>
         <w:t xml:space="preserve">1. </w:t>
@@ -2588,7 +2596,7 @@
       <w:r>
         <w:t>Overview</w:t>
       </w:r>
-      <w:bookmarkEnd w:id="3"/>
+      <w:bookmarkEnd w:id="2"/>
     </w:p>
     <w:p>
       <w:r>
@@ -2597,6 +2605,7 @@
       <w:r>
         <w:t xml:space="preserve">he </w:t>
       </w:r>
+      <w:proofErr w:type="spellStart"/>
       <w:r>
         <w:rPr>
           <w:i/>
@@ -2609,6 +2618,7 @@
         </w:rPr>
         <w:t>eni</w:t>
       </w:r>
+      <w:proofErr w:type="spellEnd"/>
       <w:r>
         <w:t xml:space="preserve"> </w:t>
       </w:r>
@@ -2633,65 +2643,246 @@
           <w:numId w:val="30"/>
         </w:numPr>
       </w:pPr>
-      <w:bookmarkStart w:id="4" w:name="h.2et92p0" w:colFirst="0" w:colLast="0"/>
-      <w:bookmarkStart w:id="5" w:name="_Toc417132002"/>
+      <w:bookmarkStart w:id="3" w:name="h.2et92p0" w:colFirst="0" w:colLast="0"/>
+      <w:bookmarkStart w:id="4" w:name="_Toc417132002"/>
+      <w:bookmarkEnd w:id="3"/>
+      <w:r>
+        <w:t>Test</w:t>
+      </w:r>
       <w:bookmarkEnd w:id="4"/>
       <w:r>
-        <w:t>List of Tests</w:t>
+        <w:t xml:space="preserve"> Scenarios</w:t>
+      </w:r>
+    </w:p>
+    <w:p>
+      <w:pPr>
+        <w:pStyle w:val="Heading3"/>
+      </w:pPr>
+      <w:bookmarkStart w:id="5" w:name="_Toc417132003"/>
+      <w:r>
+        <w:t xml:space="preserve">1.1.1 </w:t>
+      </w:r>
+      <w:r>
+        <w:t>First Run Experience</w:t>
+      </w:r>
+      <w:r>
+        <w:t xml:space="preserve"> Test</w:t>
       </w:r>
       <w:bookmarkEnd w:id="5"/>
     </w:p>
     <w:p>
       <w:r>
-        <w:t>Test list plus description of what scenario is supposed to do.  Ex: Check-in function will check if user at location, check if within half hour of appt, if yes to both, then check in.</w:t>
-      </w:r>
-      <w:r>
-        <w:t xml:space="preserve">  If no to either, then told to wait for condition to be met.</w:t>
-      </w:r>
-      <w:r>
-        <w:t xml:space="preserve">  </w:t>
+        <w:t>This test verifies the creation of a new account the first time the user runs the app, and verifies the return of an error message when incorrect information is entered.</w:t>
+      </w:r>
+      <w:r>
+        <w:t xml:space="preserve">  Verifies requirements VSU-01, VSU-02, and VSSC-03.</w:t>
       </w:r>
     </w:p>
     <w:p>
       <w:pPr>
         <w:pStyle w:val="Heading3"/>
       </w:pPr>
-      <w:bookmarkStart w:id="6" w:name="_Toc417132003"/>
-      <w:r>
-        <w:t xml:space="preserve">1.1.1 </w:t>
-      </w:r>
-      <w:r>
-        <w:t>First Run Experience</w:t>
+      <w:bookmarkStart w:id="6" w:name="_Toc417132004"/>
+      <w:r>
+        <w:t xml:space="preserve">1.1.2 </w:t>
+      </w:r>
+      <w:r>
+        <w:t>Log-in Test</w:t>
+      </w:r>
+      <w:bookmarkEnd w:id="6"/>
+    </w:p>
+    <w:p>
+      <w:r>
+        <w:t>This test verifies the user can log-in to the app when an account already exists, and returns an error message if an account does not exist</w:t>
+      </w:r>
+      <w:r>
+        <w:t>.</w:t>
+      </w:r>
+    </w:p>
+    <w:p>
+      <w:pPr>
+        <w:pStyle w:val="Heading3"/>
+      </w:pPr>
+      <w:bookmarkStart w:id="7" w:name="_Toc417132005"/>
+      <w:r>
+        <w:t xml:space="preserve">1.1.3 </w:t>
+      </w:r>
+      <w:r>
+        <w:t>Download App</w:t>
+      </w:r>
+      <w:r>
+        <w:t>ointmen</w:t>
+      </w:r>
+      <w:r>
+        <w:t>ts</w:t>
       </w:r>
       <w:r>
         <w:t xml:space="preserve"> Test</w:t>
       </w:r>
-      <w:bookmarkEnd w:id="6"/>
-    </w:p>
-    <w:p>
-      <w:r>
-        <w:t>This test verifies the creation of a new account the first time the user runs the app, and verifies the return of an error message when incorrect information is entered.</w:t>
-      </w:r>
-      <w:r>
-        <w:t xml:space="preserve">  Verifies requirements VSU-01, VSU-02, and VSSC-03.</w:t>
+      <w:bookmarkEnd w:id="7"/>
+    </w:p>
+    <w:p>
+      <w:r>
+        <w:t xml:space="preserve">This test verifies the download of the user’s appointments from the </w:t>
+      </w:r>
+      <w:proofErr w:type="spellStart"/>
+      <w:r>
+        <w:t>VistA</w:t>
+      </w:r>
+      <w:proofErr w:type="spellEnd"/>
+      <w:r>
+        <w:t xml:space="preserve"> database</w:t>
+      </w:r>
+      <w:r>
+        <w:t>.</w:t>
+      </w:r>
+      <w:r>
+        <w:t xml:space="preserve">  Verifies requirements </w:t>
+      </w:r>
+      <w:r>
+        <w:t>VSSC-04,</w:t>
+      </w:r>
+      <w:r>
+        <w:t xml:space="preserve"> VSSC-05</w:t>
+      </w:r>
+      <w:r>
+        <w:t>, VSSC-12, VSSC-13, VSSC-14, and VSSC-15</w:t>
+      </w:r>
+      <w:r>
+        <w:t>.</w:t>
       </w:r>
     </w:p>
     <w:p>
       <w:pPr>
         <w:pStyle w:val="Heading3"/>
       </w:pPr>
-      <w:bookmarkStart w:id="7" w:name="_Toc417132004"/>
-      <w:r>
-        <w:t xml:space="preserve">1.1.2 </w:t>
-      </w:r>
-      <w:r>
-        <w:t>Log-in Test</w:t>
-      </w:r>
-      <w:bookmarkEnd w:id="7"/>
-    </w:p>
-    <w:p>
-      <w:r>
-        <w:t>This test verifies the user can log-in to the app when an account already exists, and returns an error message if an account does not exist</w:t>
+      <w:bookmarkStart w:id="8" w:name="_Toc417132006"/>
+      <w:r>
+        <w:t xml:space="preserve">1.1.4 </w:t>
+      </w:r>
+      <w:r>
+        <w:t xml:space="preserve">Add </w:t>
+      </w:r>
+      <w:r>
+        <w:t>Appointments</w:t>
+      </w:r>
+      <w:r>
+        <w:t xml:space="preserve"> to </w:t>
+      </w:r>
+      <w:r>
+        <w:t>C</w:t>
+      </w:r>
+      <w:r>
+        <w:t>alendar</w:t>
+      </w:r>
+      <w:r>
+        <w:t xml:space="preserve"> Test</w:t>
+      </w:r>
+      <w:bookmarkEnd w:id="8"/>
+    </w:p>
+    <w:p>
+      <w:r>
+        <w:t>This test verifies the transfer of the user’s appointments to the phone calendar service.</w:t>
+      </w:r>
+      <w:r>
+        <w:t xml:space="preserve">  Verifies requirement VSSC-06.</w:t>
+      </w:r>
+    </w:p>
+    <w:p>
+      <w:pPr>
+        <w:pStyle w:val="Heading3"/>
+      </w:pPr>
+      <w:bookmarkStart w:id="9" w:name="_Toc417132007"/>
+      <w:r>
+        <w:t>1.1.5 Get D</w:t>
+      </w:r>
+      <w:r>
+        <w:t>irection</w:t>
+      </w:r>
+      <w:r>
+        <w:t>s</w:t>
+      </w:r>
+      <w:r>
+        <w:t xml:space="preserve"> to </w:t>
+      </w:r>
+      <w:r>
+        <w:t>C</w:t>
+      </w:r>
+      <w:r>
+        <w:t>linic</w:t>
+      </w:r>
+      <w:r>
+        <w:t xml:space="preserve"> Test</w:t>
+      </w:r>
+      <w:bookmarkEnd w:id="9"/>
+    </w:p>
+    <w:p>
+      <w:r>
+        <w:t>This test verifies the transfer of an appointments’ clinic’s coordinates to the phone map service.</w:t>
+      </w:r>
+      <w:r>
+        <w:t xml:space="preserve">  Verifies requirements VSSC-07 and VSSC-08.</w:t>
+      </w:r>
+    </w:p>
+    <w:p>
+      <w:pPr>
+        <w:pStyle w:val="Heading3"/>
+      </w:pPr>
+      <w:bookmarkStart w:id="10" w:name="_Toc417132008"/>
+      <w:r>
+        <w:t xml:space="preserve">1.1.6 </w:t>
+      </w:r>
+      <w:r>
+        <w:t>Check-in</w:t>
+      </w:r>
+      <w:r>
+        <w:t xml:space="preserve"> Test</w:t>
+      </w:r>
+      <w:bookmarkEnd w:id="10"/>
+    </w:p>
+    <w:p>
+      <w:r>
+        <w:t xml:space="preserve">This test verifies the user is checked-in for their appointment in the </w:t>
+      </w:r>
+      <w:proofErr w:type="spellStart"/>
+      <w:r>
+        <w:t>VistA</w:t>
+      </w:r>
+      <w:proofErr w:type="spellEnd"/>
+      <w:r>
+        <w:t xml:space="preserve"> database given the user does so when at the clinic location and within 30 minutes of the appointment time.</w:t>
+      </w:r>
+      <w:r>
+        <w:t xml:space="preserve">  Verifies requirements VSSC-09, VSSC-10, and VSSC-11.</w:t>
+      </w:r>
+    </w:p>
+    <w:p>
+      <w:pPr>
+        <w:pStyle w:val="Heading3"/>
+      </w:pPr>
+      <w:bookmarkStart w:id="11" w:name="_Toc417132009"/>
+      <w:r>
+        <w:t>1.1.7 Security Test</w:t>
+      </w:r>
+      <w:bookmarkEnd w:id="11"/>
+    </w:p>
+    <w:p>
+      <w:r>
+        <w:t xml:space="preserve">This test verifies the data transferred between the </w:t>
+      </w:r>
+      <w:proofErr w:type="spellStart"/>
+      <w:r>
+        <w:t>VistA</w:t>
+      </w:r>
+      <w:proofErr w:type="spellEnd"/>
+      <w:r>
+        <w:t xml:space="preserve"> database and the middle-tier and between the middle-tier and the phone is secured.</w:t>
+      </w:r>
+      <w:r>
+        <w:t xml:space="preserve">  Verifies requirement NFR-02</w:t>
+      </w:r>
+      <w:r>
+        <w:t>, and verifies compliance with HIPPA standards</w:t>
       </w:r>
       <w:r>
         <w:t>.</w:t>
@@ -2699,168 +2890,24 @@
     </w:p>
     <w:p>
       <w:pPr>
-        <w:pStyle w:val="Heading3"/>
-      </w:pPr>
-      <w:bookmarkStart w:id="8" w:name="_Toc417132005"/>
-      <w:r>
-        <w:t xml:space="preserve">1.1.3 </w:t>
-      </w:r>
-      <w:r>
-        <w:t>Download App</w:t>
-      </w:r>
-      <w:r>
-        <w:t>ointmen</w:t>
-      </w:r>
-      <w:r>
-        <w:t>ts</w:t>
-      </w:r>
-      <w:r>
-        <w:t xml:space="preserve"> Test</w:t>
-      </w:r>
-      <w:bookmarkEnd w:id="8"/>
-    </w:p>
-    <w:p>
-      <w:r>
-        <w:t>This test verifies the download of the user’s appointments from the VistA database</w:t>
-      </w:r>
-      <w:r>
-        <w:t>.</w:t>
-      </w:r>
-      <w:r>
-        <w:t xml:space="preserve">  Verifies requirements </w:t>
-      </w:r>
-      <w:r>
-        <w:t>VSSC-04,</w:t>
-      </w:r>
-      <w:r>
-        <w:t xml:space="preserve"> VSSC-05</w:t>
-      </w:r>
-      <w:r>
-        <w:t>, VSSC-12, VSSC-13, VSSC-14, and VSSC-15</w:t>
-      </w:r>
-      <w:r>
-        <w:t>.</w:t>
-      </w:r>
-    </w:p>
-    <w:p>
-      <w:pPr>
-        <w:pStyle w:val="Heading3"/>
-      </w:pPr>
-      <w:bookmarkStart w:id="9" w:name="_Toc417132006"/>
-      <w:r>
-        <w:t xml:space="preserve">1.1.4 </w:t>
-      </w:r>
-      <w:r>
-        <w:t xml:space="preserve">Add </w:t>
-      </w:r>
-      <w:r>
-        <w:t>Appointments</w:t>
-      </w:r>
-      <w:r>
-        <w:t xml:space="preserve"> to </w:t>
-      </w:r>
-      <w:r>
-        <w:t>C</w:t>
-      </w:r>
-      <w:r>
-        <w:t>alendar</w:t>
-      </w:r>
-      <w:r>
-        <w:t xml:space="preserve"> Test</w:t>
-      </w:r>
-      <w:bookmarkEnd w:id="9"/>
-    </w:p>
-    <w:p>
-      <w:r>
-        <w:t>This test verifies the transfer of the user’s appointments to the phone calendar service.</w:t>
-      </w:r>
-      <w:r>
-        <w:t xml:space="preserve">  Verifies requirement VSSC-06.</w:t>
-      </w:r>
-    </w:p>
-    <w:p>
-      <w:pPr>
-        <w:pStyle w:val="Heading3"/>
-      </w:pPr>
-      <w:bookmarkStart w:id="10" w:name="_Toc417132007"/>
-      <w:r>
-        <w:t>1.1.5 Get D</w:t>
-      </w:r>
-      <w:r>
-        <w:t>irection</w:t>
-      </w:r>
-      <w:r>
-        <w:t>s</w:t>
-      </w:r>
-      <w:r>
-        <w:t xml:space="preserve"> to </w:t>
-      </w:r>
-      <w:r>
-        <w:t>C</w:t>
-      </w:r>
-      <w:r>
-        <w:t>linic</w:t>
-      </w:r>
-      <w:r>
-        <w:t xml:space="preserve"> Test</w:t>
-      </w:r>
-      <w:bookmarkEnd w:id="10"/>
-    </w:p>
-    <w:p>
-      <w:r>
-        <w:t>This test verifies the transfer of an appointments’ clinic’s coordinates to the phone map service.</w:t>
-      </w:r>
-      <w:r>
-        <w:t xml:space="preserve">  Verifies requirements VSSC-07 and VSSC-08.</w:t>
-      </w:r>
-    </w:p>
-    <w:p>
-      <w:pPr>
-        <w:pStyle w:val="Heading3"/>
-      </w:pPr>
-      <w:bookmarkStart w:id="11" w:name="_Toc417132008"/>
-      <w:r>
-        <w:t xml:space="preserve">1.1.6 </w:t>
-      </w:r>
-      <w:r>
-        <w:t>Check-in</w:t>
-      </w:r>
-      <w:r>
-        <w:t xml:space="preserve"> Test</w:t>
-      </w:r>
-      <w:bookmarkEnd w:id="11"/>
-    </w:p>
-    <w:p>
-      <w:r>
-        <w:t>This test verifies the user is checked-in for their appointment in the VistA database given the user does so when at the clinic location and within 30 minutes of the appointment time.</w:t>
-      </w:r>
-      <w:r>
-        <w:t xml:space="preserve">  Verifies requirements VSSC-09, VSSC-10, and VSSC-11.</w:t>
-      </w:r>
-    </w:p>
-    <w:p>
-      <w:pPr>
-        <w:pStyle w:val="Heading3"/>
-      </w:pPr>
-      <w:bookmarkStart w:id="12" w:name="_Toc417132009"/>
-      <w:r>
-        <w:t>1.1.7 Security Test</w:t>
-      </w:r>
-      <w:bookmarkEnd w:id="12"/>
-    </w:p>
-    <w:p>
-      <w:r>
-        <w:t>This test verifies the data transferred between the VistA database and the middle-tier and between the middle-tier and the phone is secured.</w:t>
-      </w:r>
-      <w:r>
-        <w:t xml:space="preserve">  Verifies requirement NFR-02.</w:t>
+        <w:rPr>
+          <w:rFonts w:asciiTheme="majorHAnsi" w:eastAsiaTheme="majorEastAsia" w:hAnsiTheme="majorHAnsi" w:cstheme="majorBidi"/>
+          <w:b/>
+          <w:bCs/>
+          <w:color w:val="365F91" w:themeColor="accent1" w:themeShade="BF"/>
+          <w:sz w:val="28"/>
+          <w:szCs w:val="28"/>
+        </w:rPr>
+      </w:pPr>
+      <w:bookmarkStart w:id="12" w:name="_Toc417132010"/>
+      <w:r>
+        <w:br w:type="page"/>
       </w:r>
     </w:p>
     <w:p>
       <w:pPr>
         <w:pStyle w:val="Heading1"/>
       </w:pPr>
-      <w:bookmarkStart w:id="13" w:name="_Toc417132010"/>
       <w:r>
         <w:lastRenderedPageBreak/>
         <w:t>2</w:t>
@@ -2871,19 +2918,31 @@
       <w:r>
         <w:t>Test Procedure</w:t>
       </w:r>
-      <w:bookmarkEnd w:id="13"/>
-    </w:p>
-    <w:p>
-      <w:pPr>
-        <w:rPr>
-          <w:szCs w:val="24"/>
-        </w:rPr>
-      </w:pPr>
-      <w:r>
-        <w:rPr>
-          <w:szCs w:val="24"/>
-        </w:rPr>
-        <w:t>The following section details the steps to complete in order to verify each test.</w:t>
+      <w:bookmarkEnd w:id="12"/>
+    </w:p>
+    <w:p>
+      <w:pPr>
+        <w:rPr>
+          <w:szCs w:val="24"/>
+        </w:rPr>
+      </w:pPr>
+      <w:r>
+        <w:rPr>
+          <w:szCs w:val="24"/>
+        </w:rPr>
+        <w:t xml:space="preserve">The following section details the steps to </w:t>
+      </w:r>
+      <w:r>
+        <w:rPr>
+          <w:szCs w:val="24"/>
+        </w:rPr>
+        <w:t xml:space="preserve">follow </w:t>
+      </w:r>
+      <w:r>
+        <w:rPr>
+          <w:szCs w:val="24"/>
+        </w:rPr>
+        <w:t>in order to verify each test.</w:t>
       </w:r>
     </w:p>
     <w:p>
@@ -2894,7 +2953,7 @@
           <w:color w:val="244061" w:themeColor="accent1" w:themeShade="80"/>
         </w:rPr>
       </w:pPr>
-      <w:bookmarkStart w:id="14" w:name="_Toc417132011"/>
+      <w:bookmarkStart w:id="13" w:name="_Toc417132011"/>
       <w:r>
         <w:t xml:space="preserve">2.1 </w:t>
       </w:r>
@@ -2904,7 +2963,7 @@
       <w:r>
         <w:t xml:space="preserve"> – Pass</w:t>
       </w:r>
-      <w:bookmarkEnd w:id="14"/>
+      <w:bookmarkEnd w:id="13"/>
       <w:r>
         <w:t xml:space="preserve"> </w:t>
       </w:r>
@@ -3025,7 +3084,7 @@
           <w:color w:val="244061" w:themeColor="accent1" w:themeShade="80"/>
         </w:rPr>
       </w:pPr>
-      <w:bookmarkStart w:id="15" w:name="_Toc417132012"/>
+      <w:bookmarkStart w:id="14" w:name="_Toc417132012"/>
       <w:r>
         <w:t xml:space="preserve">2.2 </w:t>
       </w:r>
@@ -3035,7 +3094,7 @@
       <w:r>
         <w:t xml:space="preserve"> – Fail</w:t>
       </w:r>
-      <w:bookmarkEnd w:id="15"/>
+      <w:bookmarkEnd w:id="14"/>
       <w:r>
         <w:t xml:space="preserve"> </w:t>
       </w:r>
@@ -3172,14 +3231,14 @@
           <w:color w:val="244061" w:themeColor="accent1" w:themeShade="80"/>
         </w:rPr>
       </w:pPr>
-      <w:bookmarkStart w:id="16" w:name="_Toc417132013"/>
+      <w:bookmarkStart w:id="15" w:name="_Toc417132013"/>
       <w:r>
         <w:t xml:space="preserve">2.3 </w:t>
       </w:r>
       <w:r>
         <w:t>Log-in – Pass</w:t>
       </w:r>
-      <w:bookmarkEnd w:id="16"/>
+      <w:bookmarkEnd w:id="15"/>
       <w:r>
         <w:t xml:space="preserve"> </w:t>
       </w:r>
@@ -3252,6 +3311,7 @@
         </w:rPr>
         <w:t xml:space="preserve">Verify </w:t>
       </w:r>
+      <w:proofErr w:type="spellStart"/>
       <w:r>
         <w:rPr>
           <w:rFonts w:asciiTheme="minorHAnsi" w:hAnsiTheme="minorHAnsi"/>
@@ -3261,6 +3321,7 @@
         </w:rPr>
         <w:t>Veni</w:t>
       </w:r>
+      <w:proofErr w:type="spellEnd"/>
       <w:r>
         <w:rPr>
           <w:rFonts w:asciiTheme="minorHAnsi" w:hAnsiTheme="minorHAnsi"/>
@@ -3317,14 +3378,14 @@
           <w:color w:val="244061" w:themeColor="accent1" w:themeShade="80"/>
         </w:rPr>
       </w:pPr>
-      <w:bookmarkStart w:id="17" w:name="_Toc417132014"/>
+      <w:bookmarkStart w:id="16" w:name="_Toc417132014"/>
       <w:r>
         <w:t xml:space="preserve">2.4 </w:t>
       </w:r>
       <w:r>
         <w:t>Log-in – Fail</w:t>
       </w:r>
-      <w:bookmarkEnd w:id="17"/>
+      <w:bookmarkEnd w:id="16"/>
       <w:r>
         <w:t xml:space="preserve"> </w:t>
       </w:r>
@@ -3434,10 +3495,45 @@
         </w:rPr>
         <w:t>______________Pass   ______________Fail</w:t>
       </w:r>
+      <w:bookmarkStart w:id="17" w:name="_Toc417132015"/>
     </w:p>
     <w:p>
       <w:pPr>
         <w:pStyle w:val="Normal1"/>
+        <w:jc w:val="right"/>
+        <w:rPr>
+          <w:rFonts w:asciiTheme="minorHAnsi" w:hAnsiTheme="minorHAnsi"/>
+          <w:sz w:val="24"/>
+          <w:szCs w:val="24"/>
+        </w:rPr>
+      </w:pPr>
+    </w:p>
+    <w:p>
+      <w:pPr>
+        <w:pStyle w:val="Normal1"/>
+        <w:jc w:val="right"/>
+        <w:rPr>
+          <w:rFonts w:asciiTheme="minorHAnsi" w:hAnsiTheme="minorHAnsi"/>
+          <w:sz w:val="24"/>
+          <w:szCs w:val="24"/>
+        </w:rPr>
+      </w:pPr>
+    </w:p>
+    <w:p>
+      <w:pPr>
+        <w:pStyle w:val="Normal1"/>
+        <w:jc w:val="right"/>
+        <w:rPr>
+          <w:rFonts w:asciiTheme="minorHAnsi" w:hAnsiTheme="minorHAnsi"/>
+          <w:sz w:val="24"/>
+          <w:szCs w:val="24"/>
+        </w:rPr>
+      </w:pPr>
+    </w:p>
+    <w:p>
+      <w:pPr>
+        <w:pStyle w:val="Normal1"/>
+        <w:jc w:val="right"/>
         <w:rPr>
           <w:rFonts w:asciiTheme="minorHAnsi" w:hAnsiTheme="minorHAnsi"/>
           <w:sz w:val="24"/>
@@ -3453,14 +3549,14 @@
           <w:color w:val="244061" w:themeColor="accent1" w:themeShade="80"/>
         </w:rPr>
       </w:pPr>
-      <w:bookmarkStart w:id="18" w:name="_Toc417132015"/>
-      <w:r>
+      <w:r>
+        <w:lastRenderedPageBreak/>
         <w:t xml:space="preserve">2.5 </w:t>
       </w:r>
       <w:r>
         <w:t>Download Appointments, first time – Pass</w:t>
       </w:r>
-      <w:bookmarkEnd w:id="18"/>
+      <w:bookmarkEnd w:id="17"/>
       <w:r>
         <w:t xml:space="preserve"> </w:t>
       </w:r>
@@ -3537,7 +3633,6 @@
           <w:sz w:val="24"/>
           <w:szCs w:val="24"/>
         </w:rPr>
-        <w:lastRenderedPageBreak/>
         <w:t>______________Pass   ______________Fail</w:t>
       </w:r>
     </w:p>
@@ -3559,14 +3654,14 @@
           <w:color w:val="244061" w:themeColor="accent1" w:themeShade="80"/>
         </w:rPr>
       </w:pPr>
-      <w:bookmarkStart w:id="19" w:name="_Toc417132016"/>
+      <w:bookmarkStart w:id="18" w:name="_Toc417132016"/>
       <w:r>
         <w:t xml:space="preserve">2.6 </w:t>
       </w:r>
       <w:r>
         <w:t>Download Appointments, second time – Pass</w:t>
       </w:r>
-      <w:bookmarkEnd w:id="19"/>
+      <w:bookmarkEnd w:id="18"/>
       <w:r>
         <w:t xml:space="preserve"> </w:t>
       </w:r>
@@ -3664,14 +3759,14 @@
           <w:color w:val="244061" w:themeColor="accent1" w:themeShade="80"/>
         </w:rPr>
       </w:pPr>
-      <w:bookmarkStart w:id="20" w:name="_Toc417132017"/>
+      <w:bookmarkStart w:id="19" w:name="_Toc417132017"/>
       <w:r>
         <w:t xml:space="preserve">2.7 </w:t>
       </w:r>
       <w:r>
         <w:t>Add Appointments to Calendar – Pass</w:t>
       </w:r>
-      <w:bookmarkEnd w:id="20"/>
+      <w:bookmarkEnd w:id="19"/>
       <w:r>
         <w:t xml:space="preserve"> </w:t>
       </w:r>
@@ -3769,7 +3864,7 @@
           <w:color w:val="244061" w:themeColor="accent1" w:themeShade="80"/>
         </w:rPr>
       </w:pPr>
-      <w:bookmarkStart w:id="21" w:name="_Toc417132018"/>
+      <w:bookmarkStart w:id="20" w:name="_Toc417132018"/>
       <w:r>
         <w:t xml:space="preserve">2.8 </w:t>
       </w:r>
@@ -3779,7 +3874,7 @@
       <w:r>
         <w:t xml:space="preserve"> – Pass</w:t>
       </w:r>
-      <w:bookmarkEnd w:id="21"/>
+      <w:bookmarkEnd w:id="20"/>
     </w:p>
     <w:p>
       <w:pPr>
@@ -3897,14 +3992,14 @@
           <w:color w:val="244061" w:themeColor="accent1" w:themeShade="80"/>
         </w:rPr>
       </w:pPr>
-      <w:bookmarkStart w:id="22" w:name="_Toc417132019"/>
+      <w:bookmarkStart w:id="21" w:name="_Toc417132019"/>
       <w:r>
         <w:t xml:space="preserve">2.9 </w:t>
       </w:r>
       <w:r>
         <w:t>Check-in – Pass</w:t>
       </w:r>
-      <w:bookmarkEnd w:id="22"/>
+      <w:bookmarkEnd w:id="21"/>
       <w:r>
         <w:t xml:space="preserve"> </w:t>
       </w:r>
@@ -3975,7 +4070,25 @@
           <w:sz w:val="24"/>
           <w:szCs w:val="24"/>
         </w:rPr>
-        <w:t>Verify VistA database records user has checked-in for the correct appointment</w:t>
+        <w:t xml:space="preserve">Verify </w:t>
+      </w:r>
+      <w:proofErr w:type="spellStart"/>
+      <w:r>
+        <w:rPr>
+          <w:rFonts w:asciiTheme="minorHAnsi" w:hAnsiTheme="minorHAnsi"/>
+          <w:sz w:val="24"/>
+          <w:szCs w:val="24"/>
+        </w:rPr>
+        <w:t>VistA</w:t>
+      </w:r>
+      <w:proofErr w:type="spellEnd"/>
+      <w:r>
+        <w:rPr>
+          <w:rFonts w:asciiTheme="minorHAnsi" w:hAnsiTheme="minorHAnsi"/>
+          <w:sz w:val="24"/>
+          <w:szCs w:val="24"/>
+        </w:rPr>
+        <w:t xml:space="preserve"> database records user has checked-in for the correct appointment</w:t>
       </w:r>
     </w:p>
     <w:p>
@@ -4025,14 +4138,15 @@
           <w:color w:val="244061" w:themeColor="accent1" w:themeShade="80"/>
         </w:rPr>
       </w:pPr>
-      <w:bookmarkStart w:id="23" w:name="_Toc417132020"/>
-      <w:r>
+      <w:bookmarkStart w:id="22" w:name="_Toc417132020"/>
+      <w:r>
+        <w:lastRenderedPageBreak/>
         <w:t xml:space="preserve">2.10 </w:t>
       </w:r>
       <w:r>
         <w:t>Check-in – Fail, not at clinic</w:t>
       </w:r>
-      <w:bookmarkEnd w:id="23"/>
+      <w:bookmarkEnd w:id="22"/>
     </w:p>
     <w:p>
       <w:pPr>
@@ -4129,7 +4243,6 @@
           <w:sz w:val="24"/>
           <w:szCs w:val="24"/>
         </w:rPr>
-        <w:lastRenderedPageBreak/>
         <w:t>______________Pass   ______________Fail</w:t>
       </w:r>
     </w:p>
@@ -4151,14 +4264,14 @@
           <w:color w:val="244061" w:themeColor="accent1" w:themeShade="80"/>
         </w:rPr>
       </w:pPr>
-      <w:bookmarkStart w:id="24" w:name="_Toc417132021"/>
+      <w:bookmarkStart w:id="23" w:name="_Toc417132021"/>
       <w:r>
         <w:t xml:space="preserve">2.11 </w:t>
       </w:r>
       <w:r>
         <w:t>Check-in – Fail, too early</w:t>
       </w:r>
-      <w:bookmarkEnd w:id="24"/>
+      <w:bookmarkEnd w:id="23"/>
     </w:p>
     <w:p>
       <w:pPr>
@@ -4276,14 +4389,14 @@
           <w:color w:val="244061" w:themeColor="accent1" w:themeShade="80"/>
         </w:rPr>
       </w:pPr>
-      <w:bookmarkStart w:id="25" w:name="_Toc417132022"/>
+      <w:bookmarkStart w:id="24" w:name="_Toc417132022"/>
       <w:r>
         <w:t xml:space="preserve">2.12 </w:t>
       </w:r>
       <w:r>
         <w:t>Security Test – must occur in debug environment</w:t>
       </w:r>
-      <w:bookmarkEnd w:id="25"/>
+      <w:bookmarkEnd w:id="24"/>
     </w:p>
     <w:p>
       <w:pPr>
@@ -4379,13 +4492,13 @@
       <w:pPr>
         <w:pStyle w:val="Heading1"/>
       </w:pPr>
-      <w:bookmarkStart w:id="26" w:name="h.17dp8vu" w:colFirst="0" w:colLast="0"/>
-      <w:bookmarkStart w:id="27" w:name="_Toc417132023"/>
+      <w:bookmarkStart w:id="25" w:name="h.17dp8vu" w:colFirst="0" w:colLast="0"/>
+      <w:bookmarkStart w:id="26" w:name="_Toc417132023"/>
+      <w:bookmarkEnd w:id="25"/>
+      <w:r>
+        <w:t>3. Final Result</w:t>
+      </w:r>
       <w:bookmarkEnd w:id="26"/>
-      <w:r>
-        <w:t>3. Final Result</w:t>
-      </w:r>
-      <w:bookmarkEnd w:id="27"/>
     </w:p>
     <w:p>
       <w:pPr>
@@ -4470,8 +4583,8 @@
           <w:szCs w:val="28"/>
         </w:rPr>
       </w:pPr>
-      <w:bookmarkStart w:id="28" w:name="h.2xcytpi" w:colFirst="0" w:colLast="0"/>
-      <w:bookmarkEnd w:id="28"/>
+      <w:bookmarkStart w:id="27" w:name="h.2xcytpi" w:colFirst="0" w:colLast="0"/>
+      <w:bookmarkEnd w:id="27"/>
       <w:r>
         <w:br w:type="page"/>
       </w:r>
@@ -4481,12 +4594,12 @@
         <w:pStyle w:val="Heading1"/>
         <w:jc w:val="center"/>
       </w:pPr>
-      <w:bookmarkStart w:id="29" w:name="_Toc417132024"/>
+      <w:bookmarkStart w:id="28" w:name="_Toc417132024"/>
       <w:r>
         <w:lastRenderedPageBreak/>
         <w:t>Appendix A: Glossary</w:t>
       </w:r>
-      <w:bookmarkEnd w:id="29"/>
+      <w:bookmarkEnd w:id="28"/>
     </w:p>
     <w:p/>
     <w:tbl>
@@ -4663,6 +4776,7 @@
                 <w:szCs w:val="24"/>
               </w:rPr>
             </w:pPr>
+            <w:proofErr w:type="spellStart"/>
             <w:r>
               <w:rPr>
                 <w:i/>
@@ -4670,6 +4784,7 @@
               </w:rPr>
               <w:t>Veni</w:t>
             </w:r>
+            <w:proofErr w:type="spellEnd"/>
           </w:p>
         </w:tc>
         <w:tc>
@@ -4946,7 +5061,7 @@
                 <w:spacing w:val="-2"/>
                 <w:szCs w:val="24"/>
               </w:rPr>
-              <w:t>IEEE</w:t>
+              <w:t>SRS</w:t>
             </w:r>
           </w:p>
         </w:tc>
@@ -4969,289 +5084,7 @@
               <w:rPr>
                 <w:szCs w:val="24"/>
               </w:rPr>
-              <w:t>Institute of Electrical and Electronics Engineers</w:t>
-            </w:r>
-          </w:p>
-        </w:tc>
-      </w:tr>
-      <w:tr>
-        <w:trPr>
-          <w:trHeight w:val="674"/>
-        </w:trPr>
-        <w:tc>
-          <w:tcPr>
-            <w:tcW w:w="976" w:type="pct"/>
-            <w:tcBorders>
-              <w:top w:val="single" w:sz="5" w:space="0" w:color="000000"/>
-              <w:left w:val="single" w:sz="5" w:space="0" w:color="000000"/>
-              <w:bottom w:val="single" w:sz="5" w:space="0" w:color="000000"/>
-              <w:right w:val="single" w:sz="5" w:space="0" w:color="000000"/>
-            </w:tcBorders>
-          </w:tcPr>
-          <w:p>
-            <w:pPr>
-              <w:spacing w:after="0"/>
-              <w:ind w:left="120"/>
-            </w:pPr>
-            <w:r>
-              <w:rPr>
-                <w:szCs w:val="24"/>
-              </w:rPr>
-              <w:t>SPMP</w:t>
-            </w:r>
-          </w:p>
-        </w:tc>
-        <w:tc>
-          <w:tcPr>
-            <w:tcW w:w="4024" w:type="pct"/>
-            <w:tcBorders>
-              <w:top w:val="single" w:sz="5" w:space="0" w:color="000000"/>
-              <w:left w:val="single" w:sz="5" w:space="0" w:color="000000"/>
-              <w:bottom w:val="single" w:sz="5" w:space="0" w:color="000000"/>
-              <w:right w:val="single" w:sz="5" w:space="0" w:color="000000"/>
-            </w:tcBorders>
-          </w:tcPr>
-          <w:p>
-            <w:pPr>
-              <w:spacing w:after="0"/>
-              <w:ind w:left="125"/>
-            </w:pPr>
-            <w:r>
-              <w:rPr>
-                <w:szCs w:val="24"/>
-              </w:rPr>
-              <w:t>Software Project Management Plan</w:t>
-            </w:r>
-          </w:p>
-        </w:tc>
-      </w:tr>
-      <w:tr>
-        <w:trPr>
-          <w:trHeight w:val="674"/>
-        </w:trPr>
-        <w:tc>
-          <w:tcPr>
-            <w:tcW w:w="976" w:type="pct"/>
-            <w:tcBorders>
-              <w:top w:val="single" w:sz="5" w:space="0" w:color="000000"/>
-              <w:left w:val="single" w:sz="5" w:space="0" w:color="000000"/>
-              <w:bottom w:val="single" w:sz="5" w:space="0" w:color="000000"/>
-              <w:right w:val="single" w:sz="5" w:space="0" w:color="000000"/>
-            </w:tcBorders>
-          </w:tcPr>
-          <w:p>
-            <w:pPr>
-              <w:spacing w:after="0"/>
-              <w:ind w:left="120"/>
-            </w:pPr>
-            <w:r>
-              <w:rPr>
-                <w:spacing w:val="-2"/>
-                <w:szCs w:val="24"/>
-              </w:rPr>
-              <w:t>SRS</w:t>
-            </w:r>
-          </w:p>
-        </w:tc>
-        <w:tc>
-          <w:tcPr>
-            <w:tcW w:w="4024" w:type="pct"/>
-            <w:tcBorders>
-              <w:top w:val="single" w:sz="5" w:space="0" w:color="000000"/>
-              <w:left w:val="single" w:sz="5" w:space="0" w:color="000000"/>
-              <w:bottom w:val="single" w:sz="5" w:space="0" w:color="000000"/>
-              <w:right w:val="single" w:sz="5" w:space="0" w:color="000000"/>
-            </w:tcBorders>
-          </w:tcPr>
-          <w:p>
-            <w:pPr>
-              <w:spacing w:after="0"/>
-              <w:ind w:left="125"/>
-            </w:pPr>
-            <w:r>
-              <w:rPr>
-                <w:szCs w:val="24"/>
-              </w:rPr>
               <w:t>Software Requirements Specification</w:t>
-            </w:r>
-          </w:p>
-        </w:tc>
-      </w:tr>
-      <w:tr>
-        <w:trPr>
-          <w:trHeight w:val="674"/>
-        </w:trPr>
-        <w:tc>
-          <w:tcPr>
-            <w:tcW w:w="976" w:type="pct"/>
-            <w:tcBorders>
-              <w:top w:val="single" w:sz="5" w:space="0" w:color="000000"/>
-              <w:left w:val="single" w:sz="5" w:space="0" w:color="000000"/>
-              <w:bottom w:val="single" w:sz="5" w:space="0" w:color="000000"/>
-              <w:right w:val="single" w:sz="5" w:space="0" w:color="000000"/>
-            </w:tcBorders>
-          </w:tcPr>
-          <w:p>
-            <w:pPr>
-              <w:spacing w:after="0"/>
-              <w:ind w:left="120"/>
-              <w:rPr>
-                <w:szCs w:val="24"/>
-              </w:rPr>
-            </w:pPr>
-            <w:r>
-              <w:rPr>
-                <w:szCs w:val="24"/>
-              </w:rPr>
-              <w:t>BWSR</w:t>
-            </w:r>
-          </w:p>
-        </w:tc>
-        <w:tc>
-          <w:tcPr>
-            <w:tcW w:w="4024" w:type="pct"/>
-            <w:tcBorders>
-              <w:top w:val="single" w:sz="5" w:space="0" w:color="000000"/>
-              <w:left w:val="single" w:sz="5" w:space="0" w:color="000000"/>
-              <w:bottom w:val="single" w:sz="5" w:space="0" w:color="000000"/>
-              <w:right w:val="single" w:sz="5" w:space="0" w:color="000000"/>
-            </w:tcBorders>
-          </w:tcPr>
-          <w:p>
-            <w:pPr>
-              <w:spacing w:after="0"/>
-              <w:ind w:left="125"/>
-              <w:rPr>
-                <w:szCs w:val="24"/>
-              </w:rPr>
-            </w:pPr>
-            <w:r>
-              <w:rPr>
-                <w:szCs w:val="24"/>
-              </w:rPr>
-              <w:t>Bi-Weekly Status Report</w:t>
-            </w:r>
-          </w:p>
-        </w:tc>
-      </w:tr>
-      <w:tr>
-        <w:trPr>
-          <w:trHeight w:val="674"/>
-        </w:trPr>
-        <w:tc>
-          <w:tcPr>
-            <w:tcW w:w="976" w:type="pct"/>
-            <w:tcBorders>
-              <w:top w:val="single" w:sz="5" w:space="0" w:color="000000"/>
-              <w:left w:val="single" w:sz="5" w:space="0" w:color="000000"/>
-              <w:bottom w:val="single" w:sz="5" w:space="0" w:color="000000"/>
-              <w:right w:val="single" w:sz="5" w:space="0" w:color="000000"/>
-            </w:tcBorders>
-          </w:tcPr>
-          <w:p>
-            <w:pPr>
-              <w:spacing w:after="0"/>
-              <w:ind w:left="120"/>
-            </w:pPr>
-            <w:r>
-              <w:rPr>
-                <w:spacing w:val="-1"/>
-                <w:szCs w:val="24"/>
-              </w:rPr>
-              <w:t>IEEE 1058-</w:t>
-            </w:r>
-            <w:r>
-              <w:rPr>
-                <w:szCs w:val="24"/>
-              </w:rPr>
-              <w:t>1998</w:t>
-            </w:r>
-          </w:p>
-        </w:tc>
-        <w:tc>
-          <w:tcPr>
-            <w:tcW w:w="4024" w:type="pct"/>
-            <w:tcBorders>
-              <w:top w:val="single" w:sz="5" w:space="0" w:color="000000"/>
-              <w:left w:val="single" w:sz="5" w:space="0" w:color="000000"/>
-              <w:bottom w:val="single" w:sz="5" w:space="0" w:color="000000"/>
-              <w:right w:val="single" w:sz="5" w:space="0" w:color="000000"/>
-            </w:tcBorders>
-          </w:tcPr>
-          <w:p>
-            <w:pPr>
-              <w:spacing w:after="0"/>
-              <w:ind w:left="125"/>
-            </w:pPr>
-            <w:r>
-              <w:rPr>
-                <w:szCs w:val="24"/>
-              </w:rPr>
-              <w:t>the IEEE standard for Software Project Management Plans on which</w:t>
-            </w:r>
-          </w:p>
-          <w:p>
-            <w:pPr>
-              <w:spacing w:after="0"/>
-              <w:ind w:left="125"/>
-            </w:pPr>
-            <w:r>
-              <w:rPr>
-                <w:szCs w:val="24"/>
-              </w:rPr>
-              <w:t>this plan is based</w:t>
-            </w:r>
-          </w:p>
-        </w:tc>
-      </w:tr>
-      <w:tr>
-        <w:trPr>
-          <w:trHeight w:val="674"/>
-        </w:trPr>
-        <w:tc>
-          <w:tcPr>
-            <w:tcW w:w="976" w:type="pct"/>
-            <w:tcBorders>
-              <w:top w:val="single" w:sz="5" w:space="0" w:color="000000"/>
-              <w:left w:val="single" w:sz="5" w:space="0" w:color="000000"/>
-              <w:bottom w:val="single" w:sz="5" w:space="0" w:color="000000"/>
-              <w:right w:val="single" w:sz="5" w:space="0" w:color="000000"/>
-            </w:tcBorders>
-          </w:tcPr>
-          <w:p>
-            <w:pPr>
-              <w:spacing w:after="0"/>
-              <w:ind w:left="120"/>
-            </w:pPr>
-            <w:r>
-              <w:rPr>
-                <w:spacing w:val="-1"/>
-                <w:szCs w:val="24"/>
-              </w:rPr>
-              <w:t>VM</w:t>
-            </w:r>
-          </w:p>
-        </w:tc>
-        <w:tc>
-          <w:tcPr>
-            <w:tcW w:w="4024" w:type="pct"/>
-            <w:tcBorders>
-              <w:top w:val="single" w:sz="5" w:space="0" w:color="000000"/>
-              <w:left w:val="single" w:sz="5" w:space="0" w:color="000000"/>
-              <w:bottom w:val="single" w:sz="5" w:space="0" w:color="000000"/>
-              <w:right w:val="single" w:sz="5" w:space="0" w:color="000000"/>
-            </w:tcBorders>
-          </w:tcPr>
-          <w:p>
-            <w:pPr>
-              <w:spacing w:after="0"/>
-              <w:ind w:left="125"/>
-            </w:pPr>
-            <w:r>
-              <w:rPr>
-                <w:szCs w:val="24"/>
-              </w:rPr>
-              <w:t>Virtual Machine</w:t>
             </w:r>
           </w:p>
         </w:tc>
@@ -5260,7 +5093,9 @@
     <w:p/>
     <w:p/>
     <w:p>
-      <w:bookmarkStart w:id="30" w:name="h.1ci93xb" w:colFirst="0" w:colLast="0"/>
+      <w:bookmarkStart w:id="29" w:name="h.1ci93xb" w:colFirst="0" w:colLast="0"/>
+      <w:bookmarkStart w:id="30" w:name="_GoBack"/>
+      <w:bookmarkEnd w:id="29"/>
       <w:bookmarkEnd w:id="30"/>
     </w:p>
     <w:sectPr>
@@ -5493,8 +5328,21 @@
       <w:spacing w:after="0" w:line="240" w:lineRule="auto"/>
     </w:pPr>
     <w:r>
-      <w:t>SE 6387: Advanced Software Engineering  - R. Z. Wenkstern</w:t>
+      <w:t xml:space="preserve">SE 6387: Advanced Software </w:t>
     </w:r>
+    <w:proofErr w:type="gramStart"/>
+    <w:r>
+      <w:t>Engineering  -</w:t>
+    </w:r>
+    <w:proofErr w:type="gramEnd"/>
+    <w:r>
+      <w:t xml:space="preserve"> R. Z. </w:t>
+    </w:r>
+    <w:proofErr w:type="spellStart"/>
+    <w:r>
+      <w:t>Wenkstern</w:t>
+    </w:r>
+    <w:proofErr w:type="spellEnd"/>
     <w:r>
       <w:tab/>
     </w:r>
@@ -10546,7 +10394,7 @@
 </file>
 
 <file path=customXml/itemProps1.xml><?xml version="1.0" encoding="utf-8"?>
-<ds:datastoreItem xmlns:ds="http://schemas.openxmlformats.org/officeDocument/2006/customXml" ds:itemID="{B0AC2303-C6E3-491C-8B1C-ADB679B05FBF}">
+<ds:datastoreItem xmlns:ds="http://schemas.openxmlformats.org/officeDocument/2006/customXml" ds:itemID="{A07E96BD-A59F-4633-AA8D-07F8932030EF}">
   <ds:schemaRefs>
     <ds:schemaRef ds:uri="http://schemas.openxmlformats.org/officeDocument/2006/bibliography"/>
   </ds:schemaRefs>

</xml_diff>